<commit_message>
view enginee hwk finished
</commit_message>
<xml_diff>
--- a/07ViewEngines/05. View-Engines-Exercise.docx
+++ b/07ViewEngines/05. View-Engines-Exercise.docx
@@ -7,9 +7,11 @@
         <w:pStyle w:val="Heading1"/>
         <w:jc w:val="center"/>
       </w:pPr>
+      <w:proofErr w:type="spellStart"/>
       <w:r>
         <w:t>ExpressJS</w:t>
       </w:r>
+      <w:proofErr w:type="spellEnd"/>
       <w:r>
         <w:t xml:space="preserve"> Exercises</w:t>
       </w:r>
@@ -27,16 +29,34 @@
       <w:pPr>
         <w:pStyle w:val="Heading2"/>
       </w:pPr>
-      <w:r>
-        <w:t xml:space="preserve">Refactor </w:t>
-      </w:r>
-      <w:r>
-        <w:t>MemeDB with Templates</w:t>
+      <w:proofErr w:type="spellStart"/>
+      <w:r>
+        <w:t>Refactor</w:t>
+      </w:r>
+      <w:proofErr w:type="spellEnd"/>
+      <w:r>
+        <w:t xml:space="preserve"> </w:t>
+      </w:r>
+      <w:proofErr w:type="spellStart"/>
+      <w:r>
+        <w:t>MemeDB</w:t>
+      </w:r>
+      <w:proofErr w:type="spellEnd"/>
+      <w:r>
+        <w:t xml:space="preserve"> with Templates</w:t>
       </w:r>
     </w:p>
     <w:p>
       <w:r>
-        <w:t xml:space="preserve">Take the MemeDB application from </w:t>
+        <w:t xml:space="preserve">Take the </w:t>
+      </w:r>
+      <w:proofErr w:type="spellStart"/>
+      <w:r>
+        <w:t>MemeDB</w:t>
+      </w:r>
+      <w:proofErr w:type="spellEnd"/>
+      <w:r>
+        <w:t xml:space="preserve"> application from </w:t>
       </w:r>
       <w:r>
         <w:rPr>
@@ -45,7 +65,15 @@
         <w:t>Introduction to Express</w:t>
       </w:r>
       <w:r>
-        <w:t xml:space="preserve"> exercise and refactor it to use a view engine of your choice with templates, instead of manually composed HTML.</w:t>
+        <w:t xml:space="preserve"> exercise and </w:t>
+      </w:r>
+      <w:proofErr w:type="spellStart"/>
+      <w:r>
+        <w:t>refactor</w:t>
+      </w:r>
+      <w:proofErr w:type="spellEnd"/>
+      <w:r>
+        <w:t xml:space="preserve"> it to use a view engine of your choice with templates, instead of manually composed HTML.</w:t>
       </w:r>
     </w:p>
     <w:p>
@@ -113,25 +141,49 @@
     <w:p>
       <w:pPr>
         <w:pStyle w:val="Heading3"/>
-      </w:pPr>
-      <w:r>
         <w:rPr>
+          <w:highlight w:val="yellow"/>
+        </w:rPr>
+      </w:pPr>
+      <w:r>
+        <w:rPr>
+          <w:highlight w:val="yellow"/>
           <w:lang w:val="bg-BG"/>
         </w:rPr>
         <w:t xml:space="preserve">1.1 </w:t>
       </w:r>
       <w:r>
+        <w:rPr>
+          <w:highlight w:val="yellow"/>
+        </w:rPr>
         <w:t>Create Express Application</w:t>
       </w:r>
     </w:p>
     <w:p>
       <w:r>
-        <w:t>Create an Express application and add all necessary handlers for static files. Install and configure MongoDB</w:t>
-      </w:r>
-      <w:r>
+        <w:rPr>
+          <w:highlight w:val="yellow"/>
+        </w:rPr>
+        <w:t xml:space="preserve">Create an Express application and add all necessary handlers for static files. Install and configure </w:t>
+      </w:r>
+      <w:proofErr w:type="spellStart"/>
+      <w:r>
+        <w:rPr>
+          <w:highlight w:val="yellow"/>
+        </w:rPr>
+        <w:t>MongoDB</w:t>
+      </w:r>
+      <w:proofErr w:type="spellEnd"/>
+      <w:r>
+        <w:rPr>
+          <w:highlight w:val="yellow"/>
+        </w:rPr>
         <w:t>, a view engine of your choice</w:t>
       </w:r>
       <w:r>
+        <w:rPr>
+          <w:highlight w:val="yellow"/>
+        </w:rPr>
         <w:t xml:space="preserve"> and any other middleware that you might need.</w:t>
       </w:r>
     </w:p>
@@ -155,17 +207,27 @@
           <w:ilvl w:val="0"/>
           <w:numId w:val="21"/>
         </w:numPr>
+        <w:rPr>
+          <w:highlight w:val="yellow"/>
+        </w:rPr>
       </w:pPr>
       <w:r>
         <w:rPr>
           <w:rStyle w:val="CodeChar"/>
+          <w:highlight w:val="yellow"/>
         </w:rPr>
         <w:t>/</w:t>
       </w:r>
       <w:r>
+        <w:rPr>
+          <w:highlight w:val="yellow"/>
+        </w:rPr>
         <w:t xml:space="preserve"> – home page</w:t>
       </w:r>
       <w:r>
+        <w:rPr>
+          <w:highlight w:val="yellow"/>
+        </w:rPr>
         <w:t xml:space="preserve"> (index) with a welcome screen, links to other sections of the site and the count of all books currently stored in the database;</w:t>
       </w:r>
     </w:p>
@@ -176,10 +238,14 @@
           <w:ilvl w:val="0"/>
           <w:numId w:val="21"/>
         </w:numPr>
+        <w:rPr>
+          <w:highlight w:val="yellow"/>
+        </w:rPr>
       </w:pPr>
       <w:r>
         <w:rPr>
           <w:rStyle w:val="CodeChar"/>
+          <w:highlight w:val="yellow"/>
           <w:lang w:val="en-US"/>
         </w:rPr>
         <w:t>/</w:t>
@@ -187,19 +253,32 @@
       <w:r>
         <w:rPr>
           <w:rStyle w:val="CodeChar"/>
+          <w:highlight w:val="yellow"/>
         </w:rPr>
         <w:t>viewAll</w:t>
       </w:r>
       <w:r>
+        <w:rPr>
+          <w:highlight w:val="yellow"/>
+        </w:rPr>
         <w:t xml:space="preserve"> – list of all books in the datab</w:t>
       </w:r>
       <w:r>
+        <w:rPr>
+          <w:highlight w:val="yellow"/>
+        </w:rPr>
         <w:t>a</w:t>
       </w:r>
       <w:r>
+        <w:rPr>
+          <w:highlight w:val="yellow"/>
+        </w:rPr>
         <w:t>se</w:t>
       </w:r>
       <w:r>
+        <w:rPr>
+          <w:highlight w:val="yellow"/>
+        </w:rPr>
         <w:t>, containing all books, sorted by their release year, with links to their details page;</w:t>
       </w:r>
     </w:p>
@@ -210,10 +289,14 @@
           <w:ilvl w:val="0"/>
           <w:numId w:val="21"/>
         </w:numPr>
+        <w:rPr>
+          <w:highlight w:val="yellow"/>
+        </w:rPr>
       </w:pPr>
       <w:r>
         <w:rPr>
           <w:rStyle w:val="CodeChar"/>
+          <w:highlight w:val="yellow"/>
           <w:lang w:val="en-US"/>
         </w:rPr>
         <w:t>/</w:t>
@@ -221,17 +304,15 @@
       <w:r>
         <w:rPr>
           <w:rStyle w:val="CodeChar"/>
+          <w:highlight w:val="yellow"/>
         </w:rPr>
         <w:t>addBook</w:t>
       </w:r>
       <w:r>
-        <w:t xml:space="preserve"> – a page containing a form, where users should be able to fill title, URL of an image, year of release and author</w:t>
-      </w:r>
-      <w:r>
-        <w:t xml:space="preserve"> </w:t>
-      </w:r>
-      <w:r>
-        <w:t>of a book; the server should save the data via a POST request in the database; if the name or the URL are null or empty, the server should return a friendly error message;</w:t>
+        <w:rPr>
+          <w:highlight w:val="yellow"/>
+        </w:rPr>
+        <w:t xml:space="preserve"> – a page containing a form, where users should be able to fill title, URL of an image, year of release and author of a book; the server should save the data via a POST request in the database; if the name or the URL are null or empty, the server should return a friendly error message;</w:t>
       </w:r>
     </w:p>
     <w:p>
@@ -4634,7 +4715,7 @@
 </file>
 
 <file path=customXml/itemProps1.xml><?xml version="1.0" encoding="utf-8"?>
-<ds:datastoreItem xmlns:ds="http://schemas.openxmlformats.org/officeDocument/2006/customXml" ds:itemID="{B12240CE-60FF-4641-8F93-9EA2B98D1CBC}">
+<ds:datastoreItem xmlns:ds="http://schemas.openxmlformats.org/officeDocument/2006/customXml" ds:itemID="{925113EE-2012-468E-BA86-1B8DA3E79CA1}">
   <ds:schemaRefs>
     <ds:schemaRef ds:uri="http://schemas.openxmlformats.org/officeDocument/2006/bibliography"/>
   </ds:schemaRefs>

</xml_diff>